<commit_message>
Getting close to done.
</commit_message>
<xml_diff>
--- a/CommonCause/common.docx
+++ b/CommonCause/common.docx
@@ -16,7 +16,7 @@
         <w:pStyle w:val="FirstParagraph"/>
       </w:pPr>
       <w:r>
-        <w:t xml:space="preserve">Recently, philosopher Kevin Vallier published an essay</w:t>
+        <w:t xml:space="preserve">Recently, political philosopher Kevin Vallier published an essay</w:t>
       </w:r>
       <w:r>
         <w:t xml:space="preserve"> </w:t>
@@ -60,7 +60,7 @@
         <w:t xml:space="preserve"> </w:t>
       </w:r>
       <w:r>
-        <w:t xml:space="preserve">which argues that,</w:t>
+        <w:t xml:space="preserve">in which he argues that,</w:t>
       </w:r>
       <w:r>
         <w:t xml:space="preserve"> </w:t>
@@ -704,7 +704,7 @@
         <w:t xml:space="preserve"> </w:t>
       </w:r>
       <w:r>
-        <w:t xml:space="preserve">19th-century that blue laws legislating strict limits to what commerce could</w:t>
+        <w:t xml:space="preserve">19th-century that blue laws legislating strict limits as to what commerce could</w:t>
       </w:r>
       <w:r>
         <w:t xml:space="preserve"> </w:t>
@@ -767,7 +767,7 @@
         <w:t xml:space="preserve"> </w:t>
       </w:r>
       <w:r>
-        <w:t xml:space="preserve">if one would not work on Sundays. (Max Weber described this as the</w:t>
+        <w:t xml:space="preserve">if one will not work on Sundays. (Max Weber described this as the</w:t>
       </w:r>
       <w:r>
         <w:t xml:space="preserve"> </w:t>
@@ -1004,13 +1004,13 @@
         <w:t xml:space="preserve"> </w:t>
       </w:r>
       <w:r>
-        <w:t xml:space="preserve">little shelters that express for their inhabitants how they</w:t>
-      </w:r>
-      <w:r>
-        <w:t xml:space="preserve"> </w:t>
-      </w:r>
-      <w:r>
-        <w:t xml:space="preserve">are connected to and take part in,</w:t>
+        <w:t xml:space="preserve">little shelters, that express for their inhabitants how they</w:t>
+      </w:r>
+      <w:r>
+        <w:t xml:space="preserve"> </w:t>
+      </w:r>
+      <w:r>
+        <w:t xml:space="preserve">are connected to, and take part in,</w:t>
       </w:r>
       <w:r>
         <w:t xml:space="preserve"> </w:t>
@@ -1022,7 +1022,7 @@
         <w:t xml:space="preserve"> </w:t>
       </w:r>
       <w:r>
-        <w:t xml:space="preserve">mysteriously, inhabiting.</w:t>
+        <w:t xml:space="preserve">willy-nilly, inhabiting.</w:t>
       </w:r>
     </w:p>
     <w:p>

</xml_diff>